<commit_message>
metodo de ingenieria finalizado
</commit_message>
<xml_diff>
--- a/doc/The engineering method.docx
+++ b/doc/The engineering method.docx
@@ -2600,22 +2600,55 @@
         <w:rPr>
           <w:lang w:val="en-US"/>
         </w:rPr>
-        <w:t>the first person in the queue is the first to get let into de establishment. (</w:t>
-      </w:r>
-      <w:hyperlink r:id="rId7" w:history="1">
-        <w:r>
+        <w:t xml:space="preserve">the first person in the queue is the first to get let into de establishment. </w:t>
+      </w:r>
+      <w:sdt>
+        <w:sdtPr>
           <w:rPr>
-            <w:rStyle w:val="Hipervnculo"/>
             <w:lang w:val="en-US"/>
           </w:rPr>
-          <w:t>https://www.geeksforgeeks.org/queue-data-structure/</w:t>
-        </w:r>
-      </w:hyperlink>
-      <w:r>
-        <w:rPr>
-          <w:lang w:val="en-US"/>
-        </w:rPr>
-        <w:t xml:space="preserve">) </w:t>
+          <w:id w:val="604387707"/>
+          <w:citation/>
+        </w:sdtPr>
+        <w:sdtContent>
+          <w:r>
+            <w:rPr>
+              <w:lang w:val="en-US"/>
+            </w:rPr>
+            <w:fldChar w:fldCharType="begin"/>
+          </w:r>
+          <w:r>
+            <w:rPr>
+              <w:lang w:val="es-MX"/>
+            </w:rPr>
+            <w:instrText xml:space="preserve"> CITATION Gee21 \l 2058 </w:instrText>
+          </w:r>
+          <w:r>
+            <w:rPr>
+              <w:lang w:val="en-US"/>
+            </w:rPr>
+            <w:fldChar w:fldCharType="separate"/>
+          </w:r>
+          <w:r>
+            <w:rPr>
+              <w:noProof/>
+              <w:lang w:val="es-MX"/>
+            </w:rPr>
+            <w:t>(comunity, 2021)</w:t>
+          </w:r>
+          <w:r>
+            <w:rPr>
+              <w:lang w:val="en-US"/>
+            </w:rPr>
+            <w:fldChar w:fldCharType="end"/>
+          </w:r>
+        </w:sdtContent>
+      </w:sdt>
+      <w:r>
+        <w:rPr>
+          <w:lang w:val="en-US"/>
+        </w:rPr>
+        <w:t xml:space="preserve"> </w:t>
       </w:r>
     </w:p>
     <w:p>
@@ -2664,21 +2697,48 @@
         </w:rPr>
         <w:t xml:space="preserve">This function should be fast and should uniformly distribute keys </w:t>
       </w:r>
-      <w:hyperlink r:id="rId8" w:history="1">
-        <w:r>
+      <w:sdt>
+        <w:sdtPr>
           <w:rPr>
-            <w:rStyle w:val="Hipervnculo"/>
             <w:lang w:val="en-US"/>
           </w:rPr>
-          <w:t>https://www.geeksforgeeks.org/hashing-set-1-introduction/</w:t>
-        </w:r>
-      </w:hyperlink>
-      <w:r>
-        <w:rPr>
-          <w:lang w:val="en-US"/>
-        </w:rPr>
-        <w:t xml:space="preserve">) </w:t>
-      </w:r>
+          <w:id w:val="-929812506"/>
+          <w:citation/>
+        </w:sdtPr>
+        <w:sdtContent>
+          <w:r>
+            <w:rPr>
+              <w:lang w:val="en-US"/>
+            </w:rPr>
+            <w:fldChar w:fldCharType="begin"/>
+          </w:r>
+          <w:r>
+            <w:rPr>
+              <w:lang w:val="es-MX"/>
+            </w:rPr>
+            <w:instrText xml:space="preserve"> CITATION Gee211 \l 2058 </w:instrText>
+          </w:r>
+          <w:r>
+            <w:rPr>
+              <w:lang w:val="en-US"/>
+            </w:rPr>
+            <w:fldChar w:fldCharType="separate"/>
+          </w:r>
+          <w:r>
+            <w:rPr>
+              <w:noProof/>
+              <w:lang w:val="es-MX"/>
+            </w:rPr>
+            <w:t>(Comunity, 2021)</w:t>
+          </w:r>
+          <w:r>
+            <w:rPr>
+              <w:lang w:val="en-US"/>
+            </w:rPr>
+            <w:fldChar w:fldCharType="end"/>
+          </w:r>
+        </w:sdtContent>
+      </w:sdt>
     </w:p>
     <w:p>
       <w:pPr>
@@ -2726,26 +2786,53 @@
         </w:rPr>
         <w:t xml:space="preserve">by using the hash function to get the key, and get de value in said key position </w:t>
       </w:r>
-      <w:r>
-        <w:rPr>
-          <w:lang w:val="en-US"/>
-        </w:rPr>
-        <w:t>(</w:t>
-      </w:r>
-      <w:hyperlink r:id="rId9" w:history="1">
-        <w:r>
+      <w:sdt>
+        <w:sdtPr>
           <w:rPr>
-            <w:rStyle w:val="Hipervnculo"/>
             <w:lang w:val="en-US"/>
           </w:rPr>
-          <w:t>https://www.geeksforgeeks.org/hashing-set-1-introduction/</w:t>
-        </w:r>
-      </w:hyperlink>
-      <w:r>
-        <w:rPr>
-          <w:lang w:val="en-US"/>
-        </w:rPr>
-        <w:t xml:space="preserve">) </w:t>
+          <w:id w:val="-1911450705"/>
+          <w:citation/>
+        </w:sdtPr>
+        <w:sdtContent>
+          <w:r>
+            <w:rPr>
+              <w:lang w:val="en-US"/>
+            </w:rPr>
+            <w:fldChar w:fldCharType="begin"/>
+          </w:r>
+          <w:r>
+            <w:rPr>
+              <w:lang w:val="es-MX"/>
+            </w:rPr>
+            <w:instrText xml:space="preserve"> CITATION Gee211 \l 2058 </w:instrText>
+          </w:r>
+          <w:r>
+            <w:rPr>
+              <w:lang w:val="en-US"/>
+            </w:rPr>
+            <w:fldChar w:fldCharType="separate"/>
+          </w:r>
+          <w:r>
+            <w:rPr>
+              <w:noProof/>
+              <w:lang w:val="es-MX"/>
+            </w:rPr>
+            <w:t>(Comunity, 2021)</w:t>
+          </w:r>
+          <w:r>
+            <w:rPr>
+              <w:lang w:val="en-US"/>
+            </w:rPr>
+            <w:fldChar w:fldCharType="end"/>
+          </w:r>
+        </w:sdtContent>
+      </w:sdt>
+      <w:r>
+        <w:rPr>
+          <w:lang w:val="en-US"/>
+        </w:rPr>
+        <w:t xml:space="preserve"> </w:t>
       </w:r>
     </w:p>
     <w:p>
@@ -2798,23 +2885,50 @@
         <w:rPr>
           <w:lang w:val="en-US"/>
         </w:rPr>
-        <w:t xml:space="preserve"> (</w:t>
-      </w:r>
-      <w:hyperlink r:id="rId10" w:history="1">
-        <w:r>
+        <w:t xml:space="preserve"> </w:t>
+      </w:r>
+      <w:sdt>
+        <w:sdtPr>
           <w:rPr>
-            <w:rStyle w:val="Hipervnculo"/>
             <w:lang w:val="en-US"/>
           </w:rPr>
-          <w:t>https://www.geeksforgeeks.org/hashing-set-1-introduction/</w:t>
-        </w:r>
-      </w:hyperlink>
-      <w:r>
-        <w:rPr>
-          <w:lang w:val="en-US"/>
-        </w:rPr>
-        <w:t xml:space="preserve">) </w:t>
-      </w:r>
+          <w:id w:val="2053027100"/>
+          <w:citation/>
+        </w:sdtPr>
+        <w:sdtContent>
+          <w:r>
+            <w:rPr>
+              <w:lang w:val="en-US"/>
+            </w:rPr>
+            <w:fldChar w:fldCharType="begin"/>
+          </w:r>
+          <w:r>
+            <w:rPr>
+              <w:lang w:val="es-MX"/>
+            </w:rPr>
+            <w:instrText xml:space="preserve"> CITATION Gee211 \l 2058 </w:instrText>
+          </w:r>
+          <w:r>
+            <w:rPr>
+              <w:lang w:val="en-US"/>
+            </w:rPr>
+            <w:fldChar w:fldCharType="separate"/>
+          </w:r>
+          <w:r>
+            <w:rPr>
+              <w:noProof/>
+              <w:lang w:val="es-MX"/>
+            </w:rPr>
+            <w:t>(Comunity, 2021)</w:t>
+          </w:r>
+          <w:r>
+            <w:rPr>
+              <w:lang w:val="en-US"/>
+            </w:rPr>
+            <w:fldChar w:fldCharType="end"/>
+          </w:r>
+        </w:sdtContent>
+      </w:sdt>
     </w:p>
     <w:p>
       <w:pPr>
@@ -2884,22 +2998,55 @@
         <w:rPr>
           <w:lang w:val="en-US"/>
         </w:rPr>
-        <w:t>. (</w:t>
-      </w:r>
-      <w:hyperlink r:id="rId11" w:history="1">
-        <w:r>
+        <w:t xml:space="preserve">. </w:t>
+      </w:r>
+      <w:sdt>
+        <w:sdtPr>
           <w:rPr>
-            <w:rStyle w:val="Hipervnculo"/>
             <w:lang w:val="en-US"/>
           </w:rPr>
-          <w:t>https://www.geeksforgeeks.org/sorting-algorithms/</w:t>
-        </w:r>
-      </w:hyperlink>
-      <w:r>
-        <w:rPr>
-          <w:lang w:val="en-US"/>
-        </w:rPr>
-        <w:t xml:space="preserve">) </w:t>
+          <w:id w:val="-997273390"/>
+          <w:citation/>
+        </w:sdtPr>
+        <w:sdtContent>
+          <w:r>
+            <w:rPr>
+              <w:lang w:val="en-US"/>
+            </w:rPr>
+            <w:fldChar w:fldCharType="begin"/>
+          </w:r>
+          <w:r>
+            <w:rPr>
+              <w:lang w:val="es-MX"/>
+            </w:rPr>
+            <w:instrText xml:space="preserve"> CITATION Gee211 \l 2058 </w:instrText>
+          </w:r>
+          <w:r>
+            <w:rPr>
+              <w:lang w:val="en-US"/>
+            </w:rPr>
+            <w:fldChar w:fldCharType="separate"/>
+          </w:r>
+          <w:r>
+            <w:rPr>
+              <w:noProof/>
+              <w:lang w:val="es-MX"/>
+            </w:rPr>
+            <w:t>(Comunity, GeeksforGeeks, 2021)</w:t>
+          </w:r>
+          <w:r>
+            <w:rPr>
+              <w:lang w:val="en-US"/>
+            </w:rPr>
+            <w:fldChar w:fldCharType="end"/>
+          </w:r>
+        </w:sdtContent>
+      </w:sdt>
+      <w:r>
+        <w:rPr>
+          <w:lang w:val="en-US"/>
+        </w:rPr>
+        <w:t xml:space="preserve"> </w:t>
       </w:r>
     </w:p>
     <w:p>
@@ -3301,7 +3448,6 @@
         <w:rPr>
           <w:lang w:val="en-US"/>
         </w:rPr>
-        <w:lastRenderedPageBreak/>
         <w:t>Alternative 2</w:t>
       </w:r>
       <w:bookmarkEnd w:id="14"/>
@@ -3339,6 +3485,7 @@
         <w:rPr>
           <w:lang w:val="en-US"/>
         </w:rPr>
+        <w:lastRenderedPageBreak/>
         <w:t>It will not work as the example given</w:t>
       </w:r>
     </w:p>
@@ -3907,7 +4054,6 @@
         <w:rPr>
           <w:lang w:val="en-US"/>
         </w:rPr>
-        <w:lastRenderedPageBreak/>
         <w:t>Evaluation</w:t>
       </w:r>
       <w:bookmarkEnd w:id="17"/>
@@ -4052,6 +4198,7 @@
               <w:rPr>
                 <w:lang w:val="en-US"/>
               </w:rPr>
+              <w:lastRenderedPageBreak/>
               <w:t>Alternative 1: User enters all the information</w:t>
             </w:r>
           </w:p>
@@ -4924,7 +5071,6 @@
         <w:rPr>
           <w:lang w:val="en-US"/>
         </w:rPr>
-        <w:lastRenderedPageBreak/>
         <w:t>Considerations</w:t>
       </w:r>
       <w:bookmarkEnd w:id="23"/>
@@ -4958,6 +5104,7 @@
         <w:rPr>
           <w:lang w:val="en-US"/>
         </w:rPr>
+        <w:lastRenderedPageBreak/>
         <w:t xml:space="preserve">The stock of a game can run out, in which case in cannot be </w:t>
       </w:r>
       <w:r>
@@ -5145,50 +5292,6 @@
           <w:lang w:val="en-US"/>
         </w:rPr>
       </w:pPr>
-      <w:proofErr w:type="spellStart"/>
-      <w:proofErr w:type="gramStart"/>
-      <w:r>
-        <w:rPr>
-          <w:highlight w:val="red"/>
-          <w:lang w:val="en-US"/>
-        </w:rPr>
-        <w:t>Main</w:t>
-      </w:r>
-      <w:r>
-        <w:rPr>
-          <w:lang w:val="en-US"/>
-        </w:rPr>
-        <w:t>,</w:t>
-      </w:r>
-      <w:r>
-        <w:rPr>
-          <w:highlight w:val="yellow"/>
-          <w:lang w:val="en-US"/>
-        </w:rPr>
-        <w:t>Store</w:t>
-      </w:r>
-      <w:proofErr w:type="gramEnd"/>
-      <w:r>
-        <w:rPr>
-          <w:lang w:val="en-US"/>
-        </w:rPr>
-        <w:t>,Client,Hashtable,</w:t>
-      </w:r>
-      <w:r>
-        <w:rPr>
-          <w:highlight w:val="green"/>
-          <w:lang w:val="en-US"/>
-        </w:rPr>
-        <w:t>Stand</w:t>
-      </w:r>
-      <w:proofErr w:type="spellEnd"/>
-    </w:p>
-    <w:p>
-      <w:pPr>
-        <w:rPr>
-          <w:lang w:val="en-US"/>
-        </w:rPr>
-      </w:pPr>
       <w:r>
         <w:rPr>
           <w:lang w:val="en-US"/>
@@ -5204,13 +5307,11 @@
           <w:numId w:val="9"/>
         </w:numPr>
         <w:rPr>
-          <w:highlight w:val="red"/>
-          <w:lang w:val="en-US"/>
-        </w:rPr>
-      </w:pPr>
-      <w:r>
-        <w:rPr>
-          <w:highlight w:val="red"/>
+          <w:lang w:val="en-US"/>
+        </w:rPr>
+      </w:pPr>
+      <w:r>
+        <w:rPr>
           <w:lang w:val="en-US"/>
         </w:rPr>
         <w:t>Create new stand</w:t>
@@ -5224,41 +5325,35 @@
           <w:numId w:val="9"/>
         </w:numPr>
         <w:rPr>
-          <w:highlight w:val="yellow"/>
-          <w:lang w:val="en-US"/>
-        </w:rPr>
-      </w:pPr>
-      <w:r>
-        <w:rPr>
-          <w:highlight w:val="yellow"/>
+          <w:lang w:val="en-US"/>
+        </w:rPr>
+      </w:pPr>
+      <w:r>
+        <w:rPr>
           <w:lang w:val="en-US"/>
         </w:rPr>
         <w:t>Create</w:t>
       </w:r>
       <w:r>
         <w:rPr>
-          <w:highlight w:val="yellow"/>
           <w:lang w:val="en-US"/>
         </w:rPr>
         <w:t>s</w:t>
       </w:r>
       <w:r>
         <w:rPr>
-          <w:highlight w:val="yellow"/>
           <w:lang w:val="en-US"/>
         </w:rPr>
         <w:t xml:space="preserve"> a </w:t>
       </w:r>
       <w:r>
         <w:rPr>
-          <w:highlight w:val="yellow"/>
           <w:lang w:val="en-US"/>
         </w:rPr>
         <w:t>S</w:t>
       </w:r>
       <w:r>
         <w:rPr>
-          <w:highlight w:val="yellow"/>
           <w:lang w:val="en-US"/>
         </w:rPr>
         <w:t>tore</w:t>
@@ -5272,13 +5367,11 @@
           <w:numId w:val="9"/>
         </w:numPr>
         <w:rPr>
-          <w:highlight w:val="yellow"/>
-          <w:lang w:val="en-US"/>
-        </w:rPr>
-      </w:pPr>
-      <w:r>
-        <w:rPr>
-          <w:highlight w:val="yellow"/>
+          <w:lang w:val="en-US"/>
+        </w:rPr>
+      </w:pPr>
+      <w:r>
+        <w:rPr>
           <w:lang w:val="en-US"/>
         </w:rPr>
         <w:t>Create stand</w:t>
@@ -5292,13 +5385,11 @@
           <w:numId w:val="9"/>
         </w:numPr>
         <w:rPr>
-          <w:highlight w:val="yellow"/>
-          <w:lang w:val="en-US"/>
-        </w:rPr>
-      </w:pPr>
-      <w:r>
-        <w:rPr>
-          <w:highlight w:val="yellow"/>
+          <w:lang w:val="en-US"/>
+        </w:rPr>
+      </w:pPr>
+      <w:r>
+        <w:rPr>
           <w:lang w:val="en-US"/>
         </w:rPr>
         <w:t>Search empty</w:t>
@@ -5312,13 +5403,11 @@
           <w:numId w:val="9"/>
         </w:numPr>
         <w:rPr>
-          <w:highlight w:val="yellow"/>
-          <w:lang w:val="en-US"/>
-        </w:rPr>
-      </w:pPr>
-      <w:r>
-        <w:rPr>
-          <w:highlight w:val="yellow"/>
+          <w:lang w:val="en-US"/>
+        </w:rPr>
+      </w:pPr>
+      <w:r>
+        <w:rPr>
           <w:lang w:val="en-US"/>
         </w:rPr>
         <w:t>Creates a Stand</w:t>
@@ -5332,13 +5421,11 @@
           <w:numId w:val="9"/>
         </w:numPr>
         <w:rPr>
-          <w:highlight w:val="green"/>
-          <w:lang w:val="en-US"/>
-        </w:rPr>
-      </w:pPr>
-      <w:r>
-        <w:rPr>
-          <w:highlight w:val="green"/>
+          <w:lang w:val="en-US"/>
+        </w:rPr>
+      </w:pPr>
+      <w:r>
+        <w:rPr>
           <w:lang w:val="en-US"/>
         </w:rPr>
         <w:t>Hash</w:t>
@@ -5352,13 +5439,11 @@
           <w:numId w:val="9"/>
         </w:numPr>
         <w:rPr>
-          <w:highlight w:val="yellow"/>
-          <w:lang w:val="en-US"/>
-        </w:rPr>
-      </w:pPr>
-      <w:r>
-        <w:rPr>
-          <w:highlight w:val="yellow"/>
+          <w:lang w:val="en-US"/>
+        </w:rPr>
+      </w:pPr>
+      <w:r>
+        <w:rPr>
           <w:lang w:val="en-US"/>
         </w:rPr>
         <w:t>Create clients list</w:t>
@@ -5372,13 +5457,11 @@
           <w:numId w:val="9"/>
         </w:numPr>
         <w:rPr>
-          <w:highlight w:val="yellow"/>
-          <w:lang w:val="en-US"/>
-        </w:rPr>
-      </w:pPr>
-      <w:r>
-        <w:rPr>
-          <w:highlight w:val="yellow"/>
+          <w:lang w:val="en-US"/>
+        </w:rPr>
+      </w:pPr>
+      <w:r>
+        <w:rPr>
           <w:lang w:val="en-US"/>
         </w:rPr>
         <w:t>Add client</w:t>
@@ -5392,13 +5475,11 @@
           <w:numId w:val="9"/>
         </w:numPr>
         <w:rPr>
-          <w:highlight w:val="yellow"/>
-          <w:lang w:val="en-US"/>
-        </w:rPr>
-      </w:pPr>
-      <w:r>
-        <w:rPr>
-          <w:highlight w:val="yellow"/>
+          <w:lang w:val="en-US"/>
+        </w:rPr>
+      </w:pPr>
+      <w:r>
+        <w:rPr>
           <w:lang w:val="en-US"/>
         </w:rPr>
         <w:t>Order clients list</w:t>
@@ -5412,13 +5493,11 @@
           <w:numId w:val="9"/>
         </w:numPr>
         <w:rPr>
-          <w:highlight w:val="yellow"/>
-          <w:lang w:val="en-US"/>
-        </w:rPr>
-      </w:pPr>
-      <w:r>
-        <w:rPr>
-          <w:highlight w:val="yellow"/>
+          <w:lang w:val="en-US"/>
+        </w:rPr>
+      </w:pPr>
+      <w:r>
+        <w:rPr>
           <w:lang w:val="en-US"/>
         </w:rPr>
         <w:t>Order in stands</w:t>
@@ -5432,20 +5511,17 @@
           <w:numId w:val="9"/>
         </w:numPr>
         <w:rPr>
-          <w:highlight w:val="yellow"/>
-          <w:lang w:val="en-US"/>
-        </w:rPr>
-      </w:pPr>
-      <w:r>
-        <w:rPr>
-          <w:highlight w:val="yellow"/>
+          <w:lang w:val="en-US"/>
+        </w:rPr>
+      </w:pPr>
+      <w:r>
+        <w:rPr>
           <w:lang w:val="en-US"/>
         </w:rPr>
         <w:t>Add elements to queue</w:t>
       </w:r>
       <w:r>
         <w:rPr>
-          <w:highlight w:val="yellow"/>
           <w:lang w:val="en-US"/>
         </w:rPr>
         <w:tab/>
@@ -5459,13 +5535,11 @@
           <w:numId w:val="9"/>
         </w:numPr>
         <w:rPr>
-          <w:highlight w:val="yellow"/>
-          <w:lang w:val="en-US"/>
-        </w:rPr>
-      </w:pPr>
-      <w:r>
-        <w:rPr>
-          <w:highlight w:val="yellow"/>
+          <w:lang w:val="en-US"/>
+        </w:rPr>
+      </w:pPr>
+      <w:r>
+        <w:rPr>
           <w:lang w:val="en-US"/>
         </w:rPr>
         <w:t>Stack games</w:t>
@@ -5479,13 +5553,11 @@
           <w:numId w:val="9"/>
         </w:numPr>
         <w:rPr>
-          <w:highlight w:val="yellow"/>
-          <w:lang w:val="en-US"/>
-        </w:rPr>
-      </w:pPr>
-      <w:r>
-        <w:rPr>
-          <w:highlight w:val="yellow"/>
+          <w:lang w:val="en-US"/>
+        </w:rPr>
+      </w:pPr>
+      <w:r>
+        <w:rPr>
           <w:lang w:val="en-US"/>
         </w:rPr>
         <w:t>Search game</w:t>
@@ -5499,13 +5571,11 @@
           <w:numId w:val="9"/>
         </w:numPr>
         <w:rPr>
-          <w:highlight w:val="yellow"/>
-          <w:lang w:val="en-US"/>
-        </w:rPr>
-      </w:pPr>
-      <w:r>
-        <w:rPr>
-          <w:highlight w:val="yellow"/>
+          <w:lang w:val="en-US"/>
+        </w:rPr>
+      </w:pPr>
+      <w:r>
+        <w:rPr>
           <w:lang w:val="en-US"/>
         </w:rPr>
         <w:t>Sort time</w:t>
@@ -5519,13 +5589,11 @@
           <w:numId w:val="9"/>
         </w:numPr>
         <w:rPr>
-          <w:highlight w:val="yellow"/>
-          <w:lang w:val="en-US"/>
-        </w:rPr>
-      </w:pPr>
-      <w:r>
-        <w:rPr>
-          <w:highlight w:val="yellow"/>
+          <w:lang w:val="en-US"/>
+        </w:rPr>
+      </w:pPr>
+      <w:r>
+        <w:rPr>
           <w:lang w:val="en-US"/>
         </w:rPr>
         <w:t>Order clients by time</w:t>
@@ -5539,13 +5607,11 @@
           <w:numId w:val="9"/>
         </w:numPr>
         <w:rPr>
-          <w:highlight w:val="yellow"/>
-          <w:lang w:val="en-US"/>
-        </w:rPr>
-      </w:pPr>
-      <w:r>
-        <w:rPr>
-          <w:highlight w:val="yellow"/>
+          <w:lang w:val="en-US"/>
+        </w:rPr>
+      </w:pPr>
+      <w:r>
+        <w:rPr>
           <w:lang w:val="en-US"/>
         </w:rPr>
         <w:t xml:space="preserve">Creates a </w:t>
@@ -5553,7 +5619,6 @@
       <w:proofErr w:type="gramStart"/>
       <w:r>
         <w:rPr>
-          <w:highlight w:val="yellow"/>
           <w:lang w:val="en-US"/>
         </w:rPr>
         <w:t>Client</w:t>
@@ -5568,27 +5633,23 @@
           <w:numId w:val="9"/>
         </w:numPr>
         <w:rPr>
-          <w:highlight w:val="yellow"/>
-          <w:lang w:val="en-US"/>
-        </w:rPr>
-      </w:pPr>
-      <w:r>
-        <w:rPr>
-          <w:highlight w:val="yellow"/>
+          <w:lang w:val="en-US"/>
+        </w:rPr>
+      </w:pPr>
+      <w:r>
+        <w:rPr>
           <w:lang w:val="en-US"/>
         </w:rPr>
         <w:t>Cash</w:t>
       </w:r>
       <w:r>
         <w:rPr>
-          <w:highlight w:val="yellow"/>
           <w:lang w:val="en-US"/>
         </w:rPr>
         <w:t xml:space="preserve"> r</w:t>
       </w:r>
       <w:r>
         <w:rPr>
-          <w:highlight w:val="yellow"/>
           <w:lang w:val="en-US"/>
         </w:rPr>
         <w:t>egisters</w:t>
@@ -5602,79 +5663,14 @@
           <w:numId w:val="9"/>
         </w:numPr>
         <w:rPr>
-          <w:highlight w:val="yellow"/>
-          <w:lang w:val="en-US"/>
-        </w:rPr>
-      </w:pPr>
-      <w:r>
-        <w:rPr>
-          <w:highlight w:val="yellow"/>
-          <w:lang w:val="en-US"/>
-        </w:rPr>
-        <w:t>C</w:t>
-      </w:r>
-      <w:r>
-        <w:rPr>
-          <w:highlight w:val="yellow"/>
-          <w:lang w:val="en-US"/>
-        </w:rPr>
-        <w:t>heck</w:t>
-      </w:r>
-      <w:r>
-        <w:rPr>
-          <w:highlight w:val="yellow"/>
-          <w:lang w:val="en-US"/>
-        </w:rPr>
-        <w:t xml:space="preserve"> f</w:t>
-      </w:r>
-      <w:r>
-        <w:rPr>
-          <w:highlight w:val="yellow"/>
-          <w:lang w:val="en-US"/>
-        </w:rPr>
-        <w:t>or</w:t>
-      </w:r>
-      <w:r>
-        <w:rPr>
-          <w:highlight w:val="yellow"/>
-          <w:lang w:val="en-US"/>
-        </w:rPr>
-        <w:t xml:space="preserve"> a</w:t>
-      </w:r>
-      <w:r>
-        <w:rPr>
-          <w:highlight w:val="yellow"/>
-          <w:lang w:val="en-US"/>
-        </w:rPr>
-        <w:t>rray</w:t>
-      </w:r>
-      <w:r>
-        <w:rPr>
-          <w:highlight w:val="yellow"/>
-          <w:lang w:val="en-US"/>
-        </w:rPr>
-        <w:t xml:space="preserve"> o</w:t>
-      </w:r>
-      <w:r>
-        <w:rPr>
-          <w:highlight w:val="yellow"/>
-          <w:lang w:val="en-US"/>
-        </w:rPr>
-        <w:t>f</w:t>
-      </w:r>
-      <w:r>
-        <w:rPr>
-          <w:highlight w:val="yellow"/>
-          <w:lang w:val="en-US"/>
-        </w:rPr>
-        <w:t xml:space="preserve"> n</w:t>
-      </w:r>
-      <w:r>
-        <w:rPr>
-          <w:highlight w:val="yellow"/>
-          <w:lang w:val="en-US"/>
-        </w:rPr>
-        <w:t>ull</w:t>
+          <w:lang w:val="en-US"/>
+        </w:rPr>
+      </w:pPr>
+      <w:r>
+        <w:rPr>
+          <w:lang w:val="en-US"/>
+        </w:rPr>
+        <w:t>Check for array of null</w:t>
       </w:r>
     </w:p>
     <w:p>
@@ -5958,6 +5954,7 @@
       </w:pPr>
       <w:r>
         <w:rPr>
+          <w:noProof/>
           <w:lang w:val="en-US"/>
         </w:rPr>
         <w:drawing>
@@ -5976,7 +5973,7 @@
                     <pic:cNvPicPr/>
                   </pic:nvPicPr>
                   <pic:blipFill>
-                    <a:blip r:embed="rId12">
+                    <a:blip r:embed="rId7">
                       <a:extLst>
                         <a:ext uri="{28A0092B-C50C-407E-A947-70E740481C1C}">
                           <a14:useLocalDpi xmlns:a14="http://schemas.microsoft.com/office/drawing/2010/main" val="0"/>
@@ -6273,6 +6270,7 @@
       </w:pPr>
       <w:r>
         <w:rPr>
+          <w:noProof/>
           <w:lang w:val="en-US"/>
         </w:rPr>
         <w:drawing>
@@ -6291,7 +6289,7 @@
                     <pic:cNvPicPr/>
                   </pic:nvPicPr>
                   <pic:blipFill>
-                    <a:blip r:embed="rId13">
+                    <a:blip r:embed="rId8">
                       <a:extLst>
                         <a:ext uri="{28A0092B-C50C-407E-A947-70E740481C1C}">
                           <a14:useLocalDpi xmlns:a14="http://schemas.microsoft.com/office/drawing/2010/main" val="0"/>
@@ -6377,7 +6375,6 @@
               <w:rPr>
                 <w:lang w:val="en-US"/>
               </w:rPr>
-              <w:lastRenderedPageBreak/>
               <w:t>Name</w:t>
             </w:r>
           </w:p>
@@ -6470,6 +6467,7 @@
               <w:rPr>
                 <w:lang w:val="en-US"/>
               </w:rPr>
+              <w:lastRenderedPageBreak/>
               <w:t>Parameters</w:t>
             </w:r>
           </w:p>
@@ -6600,6 +6598,7 @@
       </w:pPr>
       <w:r>
         <w:rPr>
+          <w:noProof/>
           <w:lang w:val="en-US"/>
         </w:rPr>
         <w:drawing>
@@ -6618,7 +6617,7 @@
                     <pic:cNvPicPr/>
                   </pic:nvPicPr>
                   <pic:blipFill>
-                    <a:blip r:embed="rId14">
+                    <a:blip r:embed="rId9">
                       <a:extLst>
                         <a:ext uri="{28A0092B-C50C-407E-A947-70E740481C1C}">
                           <a14:useLocalDpi xmlns:a14="http://schemas.microsoft.com/office/drawing/2010/main" val="0"/>
@@ -6858,6 +6857,7 @@
       </w:pPr>
       <w:r>
         <w:rPr>
+          <w:noProof/>
           <w:lang w:val="en-US"/>
         </w:rPr>
         <w:drawing>
@@ -6876,7 +6876,7 @@
                     <pic:cNvPicPr/>
                   </pic:nvPicPr>
                   <pic:blipFill>
-                    <a:blip r:embed="rId15">
+                    <a:blip r:embed="rId10">
                       <a:extLst>
                         <a:ext uri="{28A0092B-C50C-407E-A947-70E740481C1C}">
                           <a14:useLocalDpi xmlns:a14="http://schemas.microsoft.com/office/drawing/2010/main" val="0"/>
@@ -6984,19 +6984,7 @@
               <w:rPr>
                 <w:lang w:val="en-US"/>
               </w:rPr>
-              <w:t>The method creates an Object “</w:t>
-            </w:r>
-            <w:r>
-              <w:rPr>
-                <w:lang w:val="en-US"/>
-              </w:rPr>
-              <w:t>Stand</w:t>
-            </w:r>
-            <w:r>
-              <w:rPr>
-                <w:lang w:val="en-US"/>
-              </w:rPr>
-              <w:t>”.</w:t>
+              <w:t>The method creates an Object “Stand”.</w:t>
             </w:r>
           </w:p>
         </w:tc>
@@ -7126,19 +7114,7 @@
               <w:rPr>
                 <w:lang w:val="en-US"/>
               </w:rPr>
-              <w:t>Object “S</w:t>
-            </w:r>
-            <w:r>
-              <w:rPr>
-                <w:lang w:val="en-US"/>
-              </w:rPr>
-              <w:t>tand</w:t>
-            </w:r>
-            <w:r>
-              <w:rPr>
-                <w:lang w:val="en-US"/>
-              </w:rPr>
-              <w:t>”</w:t>
+              <w:t>Object “Stand”</w:t>
             </w:r>
           </w:p>
         </w:tc>
@@ -7152,6 +7128,7 @@
       </w:pPr>
       <w:r>
         <w:rPr>
+          <w:noProof/>
           <w:lang w:val="en-US"/>
         </w:rPr>
         <w:drawing>
@@ -7170,7 +7147,7 @@
                     <pic:cNvPicPr/>
                   </pic:nvPicPr>
                   <pic:blipFill>
-                    <a:blip r:embed="rId16">
+                    <a:blip r:embed="rId11">
                       <a:extLst>
                         <a:ext uri="{28A0092B-C50C-407E-A947-70E740481C1C}">
                           <a14:useLocalDpi xmlns:a14="http://schemas.microsoft.com/office/drawing/2010/main" val="0"/>
@@ -7222,7 +7199,6 @@
               <w:rPr>
                 <w:lang w:val="en-US"/>
               </w:rPr>
-              <w:lastRenderedPageBreak/>
               <w:t>Name</w:t>
             </w:r>
           </w:p>
@@ -7267,6 +7243,7 @@
               <w:rPr>
                 <w:lang w:val="en-US"/>
               </w:rPr>
+              <w:lastRenderedPageBreak/>
               <w:t>Description</w:t>
             </w:r>
           </w:p>
@@ -7395,6 +7372,7 @@
       </w:pPr>
       <w:r>
         <w:rPr>
+          <w:noProof/>
           <w:lang w:val="en-US"/>
         </w:rPr>
         <w:drawing>
@@ -7413,7 +7391,7 @@
                     <pic:cNvPicPr/>
                   </pic:nvPicPr>
                   <pic:blipFill>
-                    <a:blip r:embed="rId17"/>
+                    <a:blip r:embed="rId12"/>
                     <a:stretch>
                       <a:fillRect/>
                     </a:stretch>
@@ -7659,6 +7637,7 @@
       </w:pPr>
       <w:r>
         <w:rPr>
+          <w:noProof/>
           <w:lang w:val="en-US"/>
         </w:rPr>
         <w:drawing>
@@ -7677,7 +7656,7 @@
                     <pic:cNvPicPr/>
                   </pic:nvPicPr>
                   <pic:blipFill>
-                    <a:blip r:embed="rId18">
+                    <a:blip r:embed="rId13">
                       <a:extLst>
                         <a:ext uri="{28A0092B-C50C-407E-A947-70E740481C1C}">
                           <a14:useLocalDpi xmlns:a14="http://schemas.microsoft.com/office/drawing/2010/main" val="0"/>
@@ -7905,6 +7884,7 @@
       </w:pPr>
       <w:r>
         <w:rPr>
+          <w:noProof/>
           <w:lang w:val="en-US"/>
         </w:rPr>
         <w:drawing>
@@ -7923,7 +7903,7 @@
                     <pic:cNvPicPr/>
                   </pic:nvPicPr>
                   <pic:blipFill>
-                    <a:blip r:embed="rId19">
+                    <a:blip r:embed="rId14">
                       <a:extLst>
                         <a:ext uri="{28A0092B-C50C-407E-A947-70E740481C1C}">
                           <a14:useLocalDpi xmlns:a14="http://schemas.microsoft.com/office/drawing/2010/main" val="0"/>
@@ -7989,7 +7969,6 @@
               <w:rPr>
                 <w:lang w:val="en-US"/>
               </w:rPr>
-              <w:lastRenderedPageBreak/>
               <w:t>Name</w:t>
             </w:r>
           </w:p>
@@ -8030,6 +8009,7 @@
               <w:rPr>
                 <w:lang w:val="en-US"/>
               </w:rPr>
+              <w:lastRenderedPageBreak/>
               <w:t>Description</w:t>
             </w:r>
           </w:p>
@@ -8138,6 +8118,7 @@
       </w:pPr>
       <w:r>
         <w:rPr>
+          <w:noProof/>
           <w:lang w:val="en-US"/>
         </w:rPr>
         <w:drawing>
@@ -8156,7 +8137,7 @@
                     <pic:cNvPicPr/>
                   </pic:nvPicPr>
                   <pic:blipFill>
-                    <a:blip r:embed="rId20"/>
+                    <a:blip r:embed="rId15"/>
                     <a:stretch>
                       <a:fillRect/>
                     </a:stretch>
@@ -8364,13 +8345,7 @@
               <w:rPr>
                 <w:lang w:val="en-US"/>
               </w:rPr>
-              <w:t>], the games</w:t>
-            </w:r>
-            <w:r>
-              <w:rPr>
-                <w:lang w:val="en-US"/>
-              </w:rPr>
-              <w:t xml:space="preserve"> organized</w:t>
+              <w:t>], the games organized</w:t>
             </w:r>
           </w:p>
         </w:tc>
@@ -8384,6 +8359,7 @@
       </w:pPr>
       <w:r>
         <w:rPr>
+          <w:noProof/>
           <w:lang w:val="en-US"/>
         </w:rPr>
         <w:drawing>
@@ -8402,7 +8378,7 @@
                     <pic:cNvPicPr/>
                   </pic:nvPicPr>
                   <pic:blipFill>
-                    <a:blip r:embed="rId21"/>
+                    <a:blip r:embed="rId16"/>
                     <a:stretch>
                       <a:fillRect/>
                     </a:stretch>
@@ -8558,13 +8534,7 @@
               <w:rPr>
                 <w:lang w:val="en-US"/>
               </w:rPr>
-              <w:t xml:space="preserve">], the </w:t>
-            </w:r>
-            <w:r>
-              <w:rPr>
-                <w:lang w:val="en-US"/>
-              </w:rPr>
-              <w:t>array</w:t>
+              <w:t>], the array</w:t>
             </w:r>
           </w:p>
         </w:tc>
@@ -8630,6 +8600,7 @@
       </w:pPr>
       <w:r>
         <w:rPr>
+          <w:noProof/>
           <w:lang w:val="en-US"/>
         </w:rPr>
         <w:lastRenderedPageBreak/>
@@ -8649,7 +8620,7 @@
                     <pic:cNvPicPr/>
                   </pic:nvPicPr>
                   <pic:blipFill>
-                    <a:blip r:embed="rId22"/>
+                    <a:blip r:embed="rId17"/>
                     <a:stretch>
                       <a:fillRect/>
                     </a:stretch>
@@ -8839,6 +8810,7 @@
       </w:pPr>
       <w:r>
         <w:rPr>
+          <w:noProof/>
           <w:lang w:val="en-US"/>
         </w:rPr>
         <w:drawing>
@@ -8857,7 +8829,7 @@
                     <pic:cNvPicPr/>
                   </pic:nvPicPr>
                   <pic:blipFill>
-                    <a:blip r:embed="rId23">
+                    <a:blip r:embed="rId18">
                       <a:extLst>
                         <a:ext uri="{28A0092B-C50C-407E-A947-70E740481C1C}">
                           <a14:useLocalDpi xmlns:a14="http://schemas.microsoft.com/office/drawing/2010/main" val="0"/>
@@ -9104,6 +9076,7 @@
       </w:pPr>
       <w:r>
         <w:rPr>
+          <w:noProof/>
           <w:lang w:val="en-US"/>
         </w:rPr>
         <w:drawing>
@@ -9122,7 +9095,7 @@
                     <pic:cNvPicPr/>
                   </pic:nvPicPr>
                   <pic:blipFill>
-                    <a:blip r:embed="rId24"/>
+                    <a:blip r:embed="rId19"/>
                     <a:stretch>
                       <a:fillRect/>
                     </a:stretch>
@@ -9344,6 +9317,7 @@
       </w:pPr>
       <w:r>
         <w:rPr>
+          <w:noProof/>
           <w:lang w:val="en-US"/>
         </w:rPr>
         <w:drawing>
@@ -9362,7 +9336,7 @@
                     <pic:cNvPicPr/>
                   </pic:nvPicPr>
                   <pic:blipFill>
-                    <a:blip r:embed="rId25">
+                    <a:blip r:embed="rId20">
                       <a:extLst>
                         <a:ext uri="{28A0092B-C50C-407E-A947-70E740481C1C}">
                           <a14:useLocalDpi xmlns:a14="http://schemas.microsoft.com/office/drawing/2010/main" val="0"/>
@@ -9574,6 +9548,7 @@
       </w:pPr>
       <w:r>
         <w:rPr>
+          <w:noProof/>
           <w:lang w:val="en-US"/>
         </w:rPr>
         <w:drawing>
@@ -9592,7 +9567,7 @@
                     <pic:cNvPicPr/>
                   </pic:nvPicPr>
                   <pic:blipFill>
-                    <a:blip r:embed="rId26"/>
+                    <a:blip r:embed="rId21"/>
                     <a:stretch>
                       <a:fillRect/>
                     </a:stretch>
@@ -9694,19 +9669,7 @@
               <w:rPr>
                 <w:lang w:val="en-US"/>
               </w:rPr>
-              <w:t>The method creates an Object “</w:t>
-            </w:r>
-            <w:r>
-              <w:rPr>
-                <w:lang w:val="en-US"/>
-              </w:rPr>
-              <w:t>Client</w:t>
-            </w:r>
-            <w:r>
-              <w:rPr>
-                <w:lang w:val="en-US"/>
-              </w:rPr>
-              <w:t>”.</w:t>
+              <w:t>The method creates an Object “Client”.</w:t>
             </w:r>
           </w:p>
         </w:tc>
@@ -9796,13 +9759,7 @@
               <w:rPr>
                 <w:lang w:val="en-US"/>
               </w:rPr>
-              <w:t>Object “Client”</w:t>
-            </w:r>
-            <w:r>
-              <w:rPr>
-                <w:lang w:val="en-US"/>
-              </w:rPr>
-              <w:t>.</w:t>
+              <w:t>Object “Client”.</w:t>
             </w:r>
           </w:p>
         </w:tc>
@@ -9816,6 +9773,7 @@
       </w:pPr>
       <w:r>
         <w:rPr>
+          <w:noProof/>
           <w:lang w:val="en-US"/>
         </w:rPr>
         <w:drawing>
@@ -9834,7 +9792,7 @@
                     <pic:cNvPicPr/>
                   </pic:nvPicPr>
                   <pic:blipFill>
-                    <a:blip r:embed="rId27">
+                    <a:blip r:embed="rId22">
                       <a:extLst>
                         <a:ext uri="{28A0092B-C50C-407E-A947-70E740481C1C}">
                           <a14:useLocalDpi xmlns:a14="http://schemas.microsoft.com/office/drawing/2010/main" val="0"/>
@@ -10021,26 +9979,14 @@
               <w:rPr>
                 <w:lang w:val="en-US"/>
               </w:rPr>
-              <w:t xml:space="preserve">-print: String, </w:t>
-            </w:r>
-            <w:r>
-              <w:rPr>
-                <w:lang w:val="en-US"/>
-              </w:rPr>
-              <w:t xml:space="preserve">all the info of the Clients </w:t>
+              <w:t xml:space="preserve">-print: String, all the info of the Clients </w:t>
             </w:r>
             <w:proofErr w:type="gramStart"/>
             <w:r>
               <w:rPr>
                 <w:lang w:val="en-US"/>
               </w:rPr>
-              <w:t>shop</w:t>
-            </w:r>
-            <w:r>
-              <w:rPr>
-                <w:lang w:val="en-US"/>
-              </w:rPr>
-              <w:t>(</w:t>
+              <w:t>shop(</w:t>
             </w:r>
             <w:proofErr w:type="gramEnd"/>
             <w:r>
@@ -10061,6 +10007,7 @@
       </w:pPr>
       <w:r>
         <w:rPr>
+          <w:noProof/>
           <w:lang w:val="en-US"/>
         </w:rPr>
         <w:drawing>
@@ -10079,7 +10026,7 @@
                     <pic:cNvPicPr/>
                   </pic:nvPicPr>
                   <pic:blipFill>
-                    <a:blip r:embed="rId28"/>
+                    <a:blip r:embed="rId23"/>
                     <a:stretch>
                       <a:fillRect/>
                     </a:stretch>
@@ -10307,6 +10254,7 @@
       </w:pPr>
       <w:r>
         <w:rPr>
+          <w:noProof/>
           <w:lang w:val="en-US"/>
         </w:rPr>
         <w:drawing>
@@ -10325,7 +10273,7 @@
                     <pic:cNvPicPr/>
                   </pic:nvPicPr>
                   <pic:blipFill>
-                    <a:blip r:embed="rId29"/>
+                    <a:blip r:embed="rId24"/>
                     <a:stretch>
                       <a:fillRect/>
                     </a:stretch>
@@ -10346,20 +10294,167 @@
         </w:drawing>
       </w:r>
     </w:p>
-    <w:p>
-      <w:pPr>
-        <w:rPr>
-          <w:lang w:val="en-US"/>
-        </w:rPr>
-      </w:pPr>
-    </w:p>
-    <w:p>
-      <w:pPr>
-        <w:rPr>
-          <w:lang w:val="en-US"/>
-        </w:rPr>
-      </w:pPr>
-    </w:p>
+    <w:sdt>
+      <w:sdtPr>
+        <w:rPr>
+          <w:lang w:val="es-ES"/>
+        </w:rPr>
+        <w:id w:val="1929000891"/>
+        <w:docPartObj>
+          <w:docPartGallery w:val="Bibliographies"/>
+          <w:docPartUnique/>
+        </w:docPartObj>
+      </w:sdtPr>
+      <w:sdtEndPr>
+        <w:rPr>
+          <w:rFonts w:asciiTheme="minorHAnsi" w:eastAsiaTheme="minorHAnsi" w:hAnsiTheme="minorHAnsi" w:cstheme="minorBidi"/>
+          <w:color w:val="auto"/>
+          <w:sz w:val="22"/>
+          <w:szCs w:val="22"/>
+          <w:lang w:val="es-CO"/>
+        </w:rPr>
+      </w:sdtEndPr>
+      <w:sdtContent>
+        <w:p>
+          <w:pPr>
+            <w:pStyle w:val="Ttulo1"/>
+          </w:pPr>
+          <w:r>
+            <w:rPr>
+              <w:lang w:val="es-ES"/>
+            </w:rPr>
+            <w:t>Bibliografía</w:t>
+          </w:r>
+        </w:p>
+        <w:sdt>
+          <w:sdtPr>
+            <w:id w:val="111145805"/>
+            <w:bibliography/>
+          </w:sdtPr>
+          <w:sdtContent>
+            <w:p>
+              <w:pPr>
+                <w:pStyle w:val="Bibliografa"/>
+                <w:ind w:left="720" w:hanging="720"/>
+                <w:rPr>
+                  <w:noProof/>
+                  <w:sz w:val="24"/>
+                  <w:szCs w:val="24"/>
+                  <w:lang w:val="es-ES"/>
+                </w:rPr>
+              </w:pPr>
+              <w:r>
+                <w:fldChar w:fldCharType="begin"/>
+              </w:r>
+              <w:r>
+                <w:instrText>BIBLIOGRAPHY</w:instrText>
+              </w:r>
+              <w:r>
+                <w:fldChar w:fldCharType="separate"/>
+              </w:r>
+              <w:r>
+                <w:rPr>
+                  <w:noProof/>
+                  <w:lang w:val="es-ES"/>
+                </w:rPr>
+                <w:t xml:space="preserve">Comunity, G. (19 de Julio de 2021). </w:t>
+              </w:r>
+              <w:r>
+                <w:rPr>
+                  <w:i/>
+                  <w:iCs/>
+                  <w:noProof/>
+                  <w:lang w:val="es-ES"/>
+                </w:rPr>
+                <w:t>GeeksforGeeks</w:t>
+              </w:r>
+              <w:r>
+                <w:rPr>
+                  <w:noProof/>
+                  <w:lang w:val="es-ES"/>
+                </w:rPr>
+                <w:t>. Obtenido de GeeksforGeeks: https://www.geeksforgeeks.org/hashing-set-1-introduction/</w:t>
+              </w:r>
+            </w:p>
+            <w:p>
+              <w:pPr>
+                <w:pStyle w:val="Bibliografa"/>
+                <w:ind w:left="720" w:hanging="720"/>
+                <w:rPr>
+                  <w:noProof/>
+                  <w:lang w:val="es-ES"/>
+                </w:rPr>
+              </w:pPr>
+              <w:r>
+                <w:rPr>
+                  <w:noProof/>
+                  <w:lang w:val="es-ES"/>
+                </w:rPr>
+                <w:t xml:space="preserve">Comunity, G. (31 de Julio de 2021). </w:t>
+              </w:r>
+              <w:r>
+                <w:rPr>
+                  <w:i/>
+                  <w:iCs/>
+                  <w:noProof/>
+                  <w:lang w:val="es-ES"/>
+                </w:rPr>
+                <w:t>GeeksforGeeks</w:t>
+              </w:r>
+              <w:r>
+                <w:rPr>
+                  <w:noProof/>
+                  <w:lang w:val="es-ES"/>
+                </w:rPr>
+                <w:t>. Obtenido de GeeksforGeeks: https://www.geeksforgeeks.org/sorting-algorithms/</w:t>
+              </w:r>
+            </w:p>
+            <w:p>
+              <w:pPr>
+                <w:pStyle w:val="Bibliografa"/>
+                <w:ind w:left="720" w:hanging="720"/>
+                <w:rPr>
+                  <w:noProof/>
+                  <w:lang w:val="es-ES"/>
+                </w:rPr>
+              </w:pPr>
+              <w:r>
+                <w:rPr>
+                  <w:noProof/>
+                  <w:lang w:val="es-ES"/>
+                </w:rPr>
+                <w:t xml:space="preserve">comunity, G. f. (16 de julio de 2021). </w:t>
+              </w:r>
+              <w:r>
+                <w:rPr>
+                  <w:i/>
+                  <w:iCs/>
+                  <w:noProof/>
+                  <w:lang w:val="es-ES"/>
+                </w:rPr>
+                <w:t>GeeksforGeeks</w:t>
+              </w:r>
+              <w:r>
+                <w:rPr>
+                  <w:noProof/>
+                  <w:lang w:val="es-ES"/>
+                </w:rPr>
+                <w:t>. Obtenido de Geeks for geeks: https://www.geeksforgeeks.org/queue-data-structure/</w:t>
+              </w:r>
+            </w:p>
+            <w:p>
+              <w:r>
+                <w:rPr>
+                  <w:b/>
+                  <w:bCs/>
+                </w:rPr>
+                <w:fldChar w:fldCharType="end"/>
+              </w:r>
+            </w:p>
+          </w:sdtContent>
+        </w:sdt>
+      </w:sdtContent>
+    </w:sdt>
     <w:p>
       <w:pPr>
         <w:pStyle w:val="Ttulo1"/>
@@ -10367,14 +10462,6 @@
           <w:lang w:val="en-US"/>
         </w:rPr>
       </w:pPr>
-      <w:bookmarkStart w:id="26" w:name="_Toc83732889"/>
-      <w:r>
-        <w:rPr>
-          <w:lang w:val="en-US"/>
-        </w:rPr>
-        <w:t>Biography</w:t>
-      </w:r>
-      <w:bookmarkEnd w:id="26"/>
       <w:r>
         <w:rPr>
           <w:lang w:val="en-US"/>
@@ -12360,6 +12447,14 @@
       <w:ind w:left="220"/>
     </w:pPr>
   </w:style>
+  <w:style w:type="paragraph" w:styleId="Bibliografa">
+    <w:name w:val="Bibliography"/>
+    <w:basedOn w:val="Normal"/>
+    <w:next w:val="Normal"/>
+    <w:uiPriority w:val="37"/>
+    <w:unhideWhenUsed/>
+    <w:rsid w:val="00D22F0D"/>
+  </w:style>
 </w:styles>
 </file>
 
@@ -12659,11 +12754,79 @@
 </file>
 
 <file path=customXml/item1.xml><?xml version="1.0" encoding="utf-8"?>
-<b:Sources xmlns:b="http://schemas.openxmlformats.org/officeDocument/2006/bibliography" xmlns="http://schemas.openxmlformats.org/officeDocument/2006/bibliography" SelectedStyle="\APASixthEditionOfficeOnline.xsl" StyleName="APA" Version="6"/>
+<b:Sources xmlns:b="http://schemas.openxmlformats.org/officeDocument/2006/bibliography" xmlns="http://schemas.openxmlformats.org/officeDocument/2006/bibliography" SelectedStyle="\APASixthEditionOfficeOnline.xsl" StyleName="APA" Version="6">
+  <b:Source>
+    <b:Tag>Gee21</b:Tag>
+    <b:SourceType>InternetSite</b:SourceType>
+    <b:Guid>{F0FDBF3F-2424-4685-A065-23C53DE3FF9D}</b:Guid>
+    <b:Title>GeeksforGeeks</b:Title>
+    <b:Year>2021</b:Year>
+    <b:Author>
+      <b:Author>
+        <b:NameList>
+          <b:Person>
+            <b:Last>comunity</b:Last>
+            <b:First>Geeks</b:First>
+            <b:Middle>for geeks</b:Middle>
+          </b:Person>
+        </b:NameList>
+      </b:Author>
+    </b:Author>
+    <b:InternetSiteTitle>Geeks for geeks</b:InternetSiteTitle>
+    <b:Month>julio</b:Month>
+    <b:Day>16</b:Day>
+    <b:URL>https://www.geeksforgeeks.org/queue-data-structure/</b:URL>
+    <b:RefOrder>1</b:RefOrder>
+  </b:Source>
+  <b:Source>
+    <b:Tag>Gee211</b:Tag>
+    <b:SourceType>InternetSite</b:SourceType>
+    <b:Guid>{43C01AF7-962B-4873-B36D-FC53BAEA13D3}</b:Guid>
+    <b:Author>
+      <b:Author>
+        <b:NameList>
+          <b:Person>
+            <b:Last>Comunity</b:Last>
+            <b:First>GeeksforGeeks</b:First>
+          </b:Person>
+        </b:NameList>
+      </b:Author>
+    </b:Author>
+    <b:Title>GeeksforGeeks</b:Title>
+    <b:InternetSiteTitle>GeeksforGeeks</b:InternetSiteTitle>
+    <b:Year>2021</b:Year>
+    <b:Month>Julio</b:Month>
+    <b:Day>19</b:Day>
+    <b:URL>https://www.geeksforgeeks.org/hashing-set-1-introduction/</b:URL>
+    <b:RefOrder>2</b:RefOrder>
+  </b:Source>
+  <b:Source>
+    <b:Tag>Gee212</b:Tag>
+    <b:SourceType>InternetSite</b:SourceType>
+    <b:Guid>{8A5FCFFF-8BA7-4F18-B117-59FED41536AF}</b:Guid>
+    <b:Author>
+      <b:Author>
+        <b:NameList>
+          <b:Person>
+            <b:Last>Comunity</b:Last>
+            <b:First>GeeksforGeeks</b:First>
+          </b:Person>
+        </b:NameList>
+      </b:Author>
+    </b:Author>
+    <b:Title>GeeksforGeeks</b:Title>
+    <b:InternetSiteTitle>GeeksforGeeks</b:InternetSiteTitle>
+    <b:Year>2021</b:Year>
+    <b:Month>Julio</b:Month>
+    <b:Day>31</b:Day>
+    <b:URL>https://www.geeksforgeeks.org/sorting-algorithms/</b:URL>
+    <b:RefOrder>3</b:RefOrder>
+  </b:Source>
+</b:Sources>
 </file>
 
 <file path=customXml/itemProps1.xml><?xml version="1.0" encoding="utf-8"?>
-<ds:datastoreItem xmlns:ds="http://schemas.openxmlformats.org/officeDocument/2006/customXml" ds:itemID="{50251B38-7806-409B-9C8C-9EBA9FEA0691}">
+<ds:datastoreItem xmlns:ds="http://schemas.openxmlformats.org/officeDocument/2006/customXml" ds:itemID="{47334C64-7DE3-4A3D-860B-3A79C40093B7}">
   <ds:schemaRefs>
     <ds:schemaRef ds:uri="http://schemas.openxmlformats.org/officeDocument/2006/bibliography"/>
   </ds:schemaRefs>

</xml_diff>